<commit_message>
cover letter changes before gpt
</commit_message>
<xml_diff>
--- a/Cover_Letter.docx
+++ b/Cover_Letter.docx
@@ -10,24 +10,31 @@
         <w:rPr>
           <w:rFonts w:ascii="Times New Roman" w:hAnsi="Times New Roman"/>
           <w:b/>
-          <w:sz w:val="28"/>
+          <w:sz w:val="32"/>
         </w:rPr>
         <w:t>Felix Lau Pangestu</w:t>
       </w:r>
-    </w:p>
-    <w:p>
-      <w:pPr>
-        <w:jc w:val="center"/>
-        <w:pBdr>
-          <w:bottom w:val="single" w:sz="6" w:space="1" w:color="000000"/>
-        </w:pBdr>
-      </w:pPr>
+      <w:r>
+        <w:br/>
+      </w:r>
       <w:r>
         <w:rPr>
           <w:rFonts w:ascii="Times New Roman" w:hAnsi="Times New Roman"/>
           <w:sz w:val="22"/>
         </w:rPr>
         <w:t>(+852) 9438 1766 | cd.felixj@gmail.com | linkedin.com/in/jfelixpangestu/</w:t>
+      </w:r>
+    </w:p>
+    <w:p>
+      <w:pPr>
+        <w:jc w:val="center"/>
+      </w:pPr>
+      <w:r>
+        <w:rPr>
+          <w:rFonts w:ascii="Times New Roman" w:hAnsi="Times New Roman"/>
+          <w:sz w:val="20"/>
+        </w:rPr>
+        <w:t>____________________________________________________________</w:t>
       </w:r>
     </w:p>
     <w:p>

</xml_diff>